<commit_message>
Added symmetric tree and same tree
</commit_message>
<xml_diff>
--- a/Extra credit 6.docx
+++ b/Extra credit 6.docx
@@ -28,12 +28,13 @@
         <w:t xml:space="preserve">I solved 3 ‘easy’ problems on </w:t>
       </w:r>
       <w:proofErr w:type="spellStart"/>
-      <w:proofErr w:type="gramStart"/>
       <w:r>
         <w:t>Leetcode</w:t>
       </w:r>
       <w:proofErr w:type="spellEnd"/>
-      <w:proofErr w:type="gramEnd"/>
+      <w:r>
+        <w:t>:</w:t>
+      </w:r>
     </w:p>
     <w:p>
       <w:pPr>

</xml_diff>